<commit_message>
More info again in Purpose and Description.docx
</commit_message>
<xml_diff>
--- a/Documentation/Intro/Purpose and Description.docx
+++ b/Documentation/Intro/Purpose and Description.docx
@@ -113,8 +113,82 @@
           <w:szCs w:val="18"/>
         </w:rPr>
       </w:pPr>
+      <w:r>
+        <w:rPr>
+          <w:sz w:val="18"/>
+          <w:szCs w:val="18"/>
+        </w:rPr>
+        <w:t>We believe that SM Hotels and Conventions has the necessary reports to know the situation</w:t>
+      </w:r>
+      <w:r>
+        <w:rPr>
+          <w:sz w:val="18"/>
+          <w:szCs w:val="18"/>
+        </w:rPr>
+        <w:t>,</w:t>
+      </w:r>
+      <w:r>
+        <w:rPr>
+          <w:sz w:val="18"/>
+          <w:szCs w:val="18"/>
+        </w:rPr>
+        <w:t xml:space="preserve"> but in all honesty </w:t>
+      </w:r>
+      <w:r>
+        <w:rPr>
+          <w:sz w:val="18"/>
+          <w:szCs w:val="18"/>
+        </w:rPr>
+        <w:t xml:space="preserve">the reports weren’t used in their full potential, </w:t>
+      </w:r>
       <w:bookmarkStart w:id="0" w:name="_GoBack"/>
       <w:bookmarkEnd w:id="0"/>
+    </w:p>
+    <w:p>
+      <w:pPr>
+        <w:rPr>
+          <w:sz w:val="18"/>
+          <w:szCs w:val="18"/>
+        </w:rPr>
+      </w:pPr>
+      <w:r>
+        <w:rPr>
+          <w:sz w:val="18"/>
+          <w:szCs w:val="18"/>
+        </w:rPr>
+        <w:t xml:space="preserve">It’s easy to say that with those reports and information </w:t>
+      </w:r>
+    </w:p>
+    <w:p>
+      <w:pPr>
+        <w:rPr>
+          <w:sz w:val="18"/>
+          <w:szCs w:val="18"/>
+        </w:rPr>
+      </w:pPr>
+    </w:p>
+    <w:p>
+      <w:pPr>
+        <w:rPr>
+          <w:sz w:val="18"/>
+          <w:szCs w:val="18"/>
+        </w:rPr>
+      </w:pPr>
+    </w:p>
+    <w:p>
+      <w:pPr>
+        <w:rPr>
+          <w:sz w:val="18"/>
+          <w:szCs w:val="18"/>
+        </w:rPr>
+      </w:pPr>
+      <w:r>
+        <w:rPr>
+          <w:sz w:val="18"/>
+          <w:szCs w:val="18"/>
+        </w:rPr>
+        <w:t xml:space="preserve">but honestly despite having those reports and information </w:t>
+      </w:r>
     </w:p>
     <w:p>
       <w:pPr>

</xml_diff>

<commit_message>
Added more information in Purpose and Description.docx . Added the old draft in case.
</commit_message>
<xml_diff>
--- a/Documentation/Intro/Purpose and Description.docx
+++ b/Documentation/Intro/Purpose and Description.docx
@@ -132,6 +132,51 @@
           <w:sz w:val="18"/>
           <w:szCs w:val="18"/>
         </w:rPr>
+        <w:t xml:space="preserve"> but with those tons of reports it will take a time for a man to come up with an analysis on what to do. So the Predictive Analytics we aim to develop would not only save time for the employee but also give meaningful outputs for manger for their decision making. Not only did they save time and energy of their employees but also got them a better reports on what to do on the upcoming day, month and year; therefore it is a win-win situation.</w:t>
+      </w:r>
+      <w:r>
+        <w:rPr>
+          <w:sz w:val="18"/>
+          <w:szCs w:val="18"/>
+        </w:rPr>
+        <w:br/>
+      </w:r>
+    </w:p>
+    <w:p>
+      <w:pPr>
+        <w:rPr>
+          <w:sz w:val="18"/>
+          <w:szCs w:val="18"/>
+        </w:rPr>
+      </w:pPr>
+    </w:p>
+    <w:p>
+      <w:pPr>
+        <w:rPr>
+          <w:sz w:val="18"/>
+          <w:szCs w:val="18"/>
+        </w:rPr>
+      </w:pPr>
+      <w:r>
+        <w:rPr>
+          <w:sz w:val="18"/>
+          <w:szCs w:val="18"/>
+        </w:rPr>
+        <w:t>Draft #2</w:t>
+      </w:r>
+    </w:p>
+    <w:p>
+      <w:pPr>
+        <w:rPr>
+          <w:sz w:val="18"/>
+          <w:szCs w:val="18"/>
+        </w:rPr>
+      </w:pPr>
+      <w:r>
+        <w:rPr>
+          <w:sz w:val="18"/>
+          <w:szCs w:val="18"/>
+        </w:rPr>
         <w:t xml:space="preserve"> but in all honesty </w:t>
       </w:r>
       <w:r>
@@ -139,87 +184,85 @@
           <w:sz w:val="18"/>
           <w:szCs w:val="18"/>
         </w:rPr>
-        <w:t xml:space="preserve">the reports weren’t used in their full potential, </w:t>
+        <w:t>the reports weren’t used in their full potential</w:t>
+      </w:r>
+      <w:r>
+        <w:rPr>
+          <w:sz w:val="18"/>
+          <w:szCs w:val="18"/>
+        </w:rPr>
+        <w:t xml:space="preserve">. The Predictive Analytics System that we aim to develop will use those reports </w:t>
+      </w:r>
+    </w:p>
+    <w:p>
+      <w:pPr>
+        <w:rPr>
+          <w:sz w:val="18"/>
+          <w:szCs w:val="18"/>
+        </w:rPr>
+      </w:pPr>
+      <w:r>
+        <w:rPr>
+          <w:sz w:val="18"/>
+          <w:szCs w:val="18"/>
+        </w:rPr>
+        <w:t xml:space="preserve">It’s easy to say that with those reports and information </w:t>
+      </w:r>
+    </w:p>
+    <w:p>
+      <w:pPr>
+        <w:rPr>
+          <w:sz w:val="18"/>
+          <w:szCs w:val="18"/>
+        </w:rPr>
+      </w:pPr>
+      <w:r>
+        <w:rPr>
+          <w:sz w:val="18"/>
+          <w:szCs w:val="18"/>
+        </w:rPr>
+        <w:t xml:space="preserve">but honestly despite having those reports and information </w:t>
+      </w:r>
+    </w:p>
+    <w:p>
+      <w:pPr>
+        <w:rPr>
+          <w:sz w:val="18"/>
+          <w:szCs w:val="18"/>
+        </w:rPr>
+      </w:pPr>
+    </w:p>
+    <w:p>
+      <w:pPr>
+        <w:rPr>
+          <w:sz w:val="18"/>
+          <w:szCs w:val="18"/>
+        </w:rPr>
+      </w:pPr>
+    </w:p>
+    <w:p>
+      <w:pPr>
+        <w:rPr>
+          <w:sz w:val="18"/>
+          <w:szCs w:val="18"/>
+        </w:rPr>
+      </w:pPr>
+      <w:r>
+        <w:rPr>
+          <w:sz w:val="18"/>
+          <w:szCs w:val="18"/>
+        </w:rPr>
+        <w:t>(OLD) With efficiency being one of the factor for productive flow of the business so, the researcher's prospected to have a solution that would allow the marketing team of SM Hotels to have a software or a tool that would allow to foretell if the following months, days, or weeks of their operating days would need to have a change of marketing strategy regarding the services in order to keep the efficiency of service great. Mainly, the researchers would need the Rate of Occupancy record of the hotel and the Back Logs or History Log</w:t>
       </w:r>
       <w:bookmarkStart w:id="0" w:name="_GoBack"/>
       <w:bookmarkEnd w:id="0"/>
-    </w:p>
-    <w:p>
-      <w:pPr>
-        <w:rPr>
-          <w:sz w:val="18"/>
-          <w:szCs w:val="18"/>
-        </w:rPr>
-      </w:pPr>
-      <w:r>
-        <w:rPr>
-          <w:sz w:val="18"/>
-          <w:szCs w:val="18"/>
-        </w:rPr>
-        <w:t xml:space="preserve">It’s easy to say that with those reports and information </w:t>
-      </w:r>
-    </w:p>
-    <w:p>
-      <w:pPr>
-        <w:rPr>
-          <w:sz w:val="18"/>
-          <w:szCs w:val="18"/>
-        </w:rPr>
-      </w:pPr>
-    </w:p>
-    <w:p>
-      <w:pPr>
-        <w:rPr>
-          <w:sz w:val="18"/>
-          <w:szCs w:val="18"/>
-        </w:rPr>
-      </w:pPr>
-    </w:p>
-    <w:p>
-      <w:pPr>
-        <w:rPr>
-          <w:sz w:val="18"/>
-          <w:szCs w:val="18"/>
-        </w:rPr>
-      </w:pPr>
-      <w:r>
-        <w:rPr>
-          <w:sz w:val="18"/>
-          <w:szCs w:val="18"/>
-        </w:rPr>
-        <w:t xml:space="preserve">but honestly despite having those reports and information </w:t>
-      </w:r>
-    </w:p>
-    <w:p>
-      <w:pPr>
-        <w:rPr>
-          <w:sz w:val="18"/>
-          <w:szCs w:val="18"/>
-        </w:rPr>
-      </w:pPr>
-    </w:p>
-    <w:p>
-      <w:pPr>
-        <w:rPr>
-          <w:sz w:val="18"/>
-          <w:szCs w:val="18"/>
-        </w:rPr>
-      </w:pPr>
-      <w:r>
-        <w:rPr>
-          <w:sz w:val="18"/>
-          <w:szCs w:val="18"/>
-        </w:rPr>
-        <w:t>Draft #2</w:t>
-      </w:r>
-    </w:p>
-    <w:p>
-      <w:pPr>
-        <w:rPr>
-          <w:sz w:val="18"/>
-          <w:szCs w:val="18"/>
-        </w:rPr>
-      </w:pPr>
+      <w:r>
+        <w:rPr>
+          <w:sz w:val="18"/>
+          <w:szCs w:val="18"/>
+        </w:rPr>
+        <w:t>s to see where the trends mostly rise and decline.</w:t>
+      </w:r>
     </w:p>
     <w:sectPr>
       <w:pgSz w:w="12240" w:h="15840"/>

</xml_diff>